<commit_message>
ok - need to test if the persons are all here with the right stats
</commit_message>
<xml_diff>
--- a/marjorie/Docs/labels_descr.docx
+++ b/marjorie/Docs/labels_descr.docx
@@ -57,91 +57,33 @@
                 <w:sz w:val="24"/>
                 <w:szCs w:val="24"/>
               </w:rPr>
-              <w:t>POSSIBLE_SHA</w:t>
-            </w:r>
-          </w:p>
-        </w:tc>
-        <w:tc>
-          <w:tcPr>
-            <w:tcW w:w="4508" w:type="dxa"/>
-          </w:tcPr>
-          <w:p>
-            <w:pPr>
-              <w:rPr>
-                <w:sz w:val="24"/>
-                <w:szCs w:val="24"/>
-              </w:rPr>
-            </w:pPr>
-            <w:r>
-              <w:rPr>
-                <w:sz w:val="24"/>
-                <w:szCs w:val="24"/>
-              </w:rPr>
-              <w:t xml:space="preserve">Le </w:t>
-            </w:r>
-            <w:r>
-              <w:rPr>
-                <w:sz w:val="24"/>
-                <w:szCs w:val="24"/>
-              </w:rPr>
-              <w:t xml:space="preserve">SHA a </w:t>
-            </w:r>
-            <w:r>
-              <w:rPr>
-                <w:sz w:val="24"/>
-                <w:szCs w:val="24"/>
-              </w:rPr>
-              <w:t>peut-être</w:t>
-            </w:r>
-            <w:r>
-              <w:rPr>
-                <w:sz w:val="24"/>
-                <w:szCs w:val="24"/>
-              </w:rPr>
-              <w:t xml:space="preserve"> été pris (impossible de savoir car </w:t>
-            </w:r>
-            <w:r>
-              <w:rPr>
-                <w:sz w:val="24"/>
-                <w:szCs w:val="24"/>
-              </w:rPr>
-              <w:t xml:space="preserve">il y avait </w:t>
-            </w:r>
-            <w:r>
-              <w:rPr>
-                <w:sz w:val="24"/>
-                <w:szCs w:val="24"/>
-              </w:rPr>
-              <w:t xml:space="preserve">plusieurs personnes dans la </w:t>
-            </w:r>
-            <w:r>
-              <w:rPr>
-                <w:sz w:val="24"/>
-                <w:szCs w:val="24"/>
-              </w:rPr>
-              <w:t>chambre</w:t>
-            </w:r>
-            <w:r>
-              <w:rPr>
-                <w:sz w:val="24"/>
-                <w:szCs w:val="24"/>
-              </w:rPr>
-              <w:t>)</w:t>
-            </w:r>
-            <w:r>
-              <w:rPr>
-                <w:sz w:val="24"/>
-                <w:szCs w:val="24"/>
-              </w:rPr>
-              <w:t>.</w:t>
-            </w:r>
-          </w:p>
-          <w:p>
-            <w:pPr>
-              <w:rPr>
-                <w:sz w:val="24"/>
-                <w:szCs w:val="24"/>
-              </w:rPr>
+              <w:t>UNUSUAL</w:t>
+            </w:r>
+          </w:p>
+          <w:p/>
+        </w:tc>
+        <w:tc>
+          <w:tcPr>
+            <w:tcW w:w="4508" w:type="dxa"/>
+          </w:tcPr>
+          <w:p>
+            <w:pPr>
+              <w:rPr>
+                <w:sz w:val="24"/>
+                <w:szCs w:val="24"/>
+              </w:rPr>
+            </w:pPr>
+            <w:r>
+              <w:rPr>
+                <w:sz w:val="24"/>
+                <w:szCs w:val="24"/>
+              </w:rPr>
+              <w:t>L’activité n’appartient à aucun des labels ci-dessous.</w:t>
+            </w:r>
+          </w:p>
+          <w:p>
+            <w:pPr>
+              <w:jc w:val="center"/>
             </w:pPr>
           </w:p>
         </w:tc>
@@ -163,7 +105,7 @@
                 <w:sz w:val="24"/>
                 <w:szCs w:val="24"/>
               </w:rPr>
-              <w:t>SHA_IN_NO_OUT</w:t>
+              <w:t>POSSIBLE_SHA</w:t>
             </w:r>
           </w:p>
         </w:tc>
@@ -190,84 +132,49 @@
                 <w:sz w:val="24"/>
                 <w:szCs w:val="24"/>
               </w:rPr>
-              <w:t xml:space="preserve">SHA </w:t>
-            </w:r>
-            <w:r>
-              <w:rPr>
-                <w:sz w:val="24"/>
-                <w:szCs w:val="24"/>
-              </w:rPr>
-              <w:t xml:space="preserve">a été </w:t>
-            </w:r>
-            <w:r>
-              <w:rPr>
-                <w:sz w:val="24"/>
-                <w:szCs w:val="24"/>
-              </w:rPr>
-              <w:t xml:space="preserve">pris </w:t>
-            </w:r>
-            <w:r>
-              <w:rPr>
-                <w:sz w:val="24"/>
-                <w:szCs w:val="24"/>
-              </w:rPr>
-              <w:t>en entrant</w:t>
-            </w:r>
-            <w:r>
-              <w:rPr>
-                <w:sz w:val="24"/>
-                <w:szCs w:val="24"/>
-              </w:rPr>
-              <w:t>,</w:t>
-            </w:r>
-            <w:r>
-              <w:rPr>
-                <w:sz w:val="24"/>
-                <w:szCs w:val="24"/>
-              </w:rPr>
-              <w:t xml:space="preserve"> le</w:t>
-            </w:r>
-            <w:r>
-              <w:rPr>
-                <w:sz w:val="24"/>
-                <w:szCs w:val="24"/>
-              </w:rPr>
-              <w:t xml:space="preserve"> SHA </w:t>
-            </w:r>
-            <w:r>
-              <w:rPr>
-                <w:sz w:val="24"/>
-                <w:szCs w:val="24"/>
-              </w:rPr>
-              <w:t xml:space="preserve">n’a </w:t>
-            </w:r>
-            <w:r>
-              <w:rPr>
-                <w:sz w:val="24"/>
-                <w:szCs w:val="24"/>
-              </w:rPr>
-              <w:t xml:space="preserve">pas </w:t>
-            </w:r>
-            <w:r>
-              <w:rPr>
-                <w:sz w:val="24"/>
-                <w:szCs w:val="24"/>
-              </w:rPr>
-              <w:t xml:space="preserve">été </w:t>
-            </w:r>
-            <w:r>
-              <w:rPr>
-                <w:sz w:val="24"/>
-                <w:szCs w:val="24"/>
-              </w:rPr>
-              <w:t xml:space="preserve">pris </w:t>
-            </w:r>
-            <w:r>
-              <w:rPr>
-                <w:sz w:val="24"/>
-                <w:szCs w:val="24"/>
-              </w:rPr>
-              <w:t>en sortant</w:t>
+              <w:t xml:space="preserve">SHA a </w:t>
+            </w:r>
+            <w:r>
+              <w:rPr>
+                <w:sz w:val="24"/>
+                <w:szCs w:val="24"/>
+              </w:rPr>
+              <w:t>peut-être</w:t>
+            </w:r>
+            <w:r>
+              <w:rPr>
+                <w:sz w:val="24"/>
+                <w:szCs w:val="24"/>
+              </w:rPr>
+              <w:t xml:space="preserve"> été pris (impossible de savoir car </w:t>
+            </w:r>
+            <w:r>
+              <w:rPr>
+                <w:sz w:val="24"/>
+                <w:szCs w:val="24"/>
+              </w:rPr>
+              <w:t xml:space="preserve">il y avait </w:t>
+            </w:r>
+            <w:r>
+              <w:rPr>
+                <w:sz w:val="24"/>
+                <w:szCs w:val="24"/>
+              </w:rPr>
+              <w:t xml:space="preserve">plusieurs personnes dans la </w:t>
+            </w:r>
+            <w:r>
+              <w:rPr>
+                <w:sz w:val="24"/>
+                <w:szCs w:val="24"/>
+              </w:rPr>
+              <w:t>chambre</w:t>
+            </w:r>
+            <w:r>
+              <w:rPr>
+                <w:sz w:val="24"/>
+                <w:szCs w:val="24"/>
+              </w:rPr>
+              <w:t>)</w:t>
             </w:r>
             <w:r>
               <w:rPr>
@@ -304,7 +211,7 @@
                 <w:sz w:val="24"/>
                 <w:szCs w:val="24"/>
               </w:rPr>
-              <w:t>SHA_OUT_NO_IN</w:t>
+              <w:t>SHA_IN_NO_OUT</w:t>
             </w:r>
           </w:p>
         </w:tc>
@@ -331,21 +238,77 @@
                 <w:sz w:val="24"/>
                 <w:szCs w:val="24"/>
               </w:rPr>
-              <w:t>SHA</w:t>
-            </w:r>
-            <w:r>
-              <w:rPr>
-                <w:sz w:val="24"/>
-                <w:szCs w:val="24"/>
-              </w:rPr>
-              <w:t xml:space="preserve"> a été</w:t>
-            </w:r>
-            <w:r>
-              <w:rPr>
-                <w:sz w:val="24"/>
-                <w:szCs w:val="24"/>
-              </w:rPr>
-              <w:t xml:space="preserve"> pris </w:t>
+              <w:t xml:space="preserve">SHA </w:t>
+            </w:r>
+            <w:r>
+              <w:rPr>
+                <w:sz w:val="24"/>
+                <w:szCs w:val="24"/>
+              </w:rPr>
+              <w:t xml:space="preserve">a été </w:t>
+            </w:r>
+            <w:r>
+              <w:rPr>
+                <w:sz w:val="24"/>
+                <w:szCs w:val="24"/>
+              </w:rPr>
+              <w:t xml:space="preserve">pris </w:t>
+            </w:r>
+            <w:r>
+              <w:rPr>
+                <w:sz w:val="24"/>
+                <w:szCs w:val="24"/>
+              </w:rPr>
+              <w:t>en entrant</w:t>
+            </w:r>
+            <w:r>
+              <w:rPr>
+                <w:sz w:val="24"/>
+                <w:szCs w:val="24"/>
+              </w:rPr>
+              <w:t>,</w:t>
+            </w:r>
+            <w:r>
+              <w:rPr>
+                <w:sz w:val="24"/>
+                <w:szCs w:val="24"/>
+              </w:rPr>
+              <w:t xml:space="preserve"> le</w:t>
+            </w:r>
+            <w:r>
+              <w:rPr>
+                <w:sz w:val="24"/>
+                <w:szCs w:val="24"/>
+              </w:rPr>
+              <w:t xml:space="preserve"> SHA </w:t>
+            </w:r>
+            <w:r>
+              <w:rPr>
+                <w:sz w:val="24"/>
+                <w:szCs w:val="24"/>
+              </w:rPr>
+              <w:t xml:space="preserve">n’a </w:t>
+            </w:r>
+            <w:r>
+              <w:rPr>
+                <w:sz w:val="24"/>
+                <w:szCs w:val="24"/>
+              </w:rPr>
+              <w:t xml:space="preserve">pas </w:t>
+            </w:r>
+            <w:r>
+              <w:rPr>
+                <w:sz w:val="24"/>
+                <w:szCs w:val="24"/>
+              </w:rPr>
+              <w:t xml:space="preserve">été </w:t>
+            </w:r>
+            <w:r>
+              <w:rPr>
+                <w:sz w:val="24"/>
+                <w:szCs w:val="24"/>
+              </w:rPr>
+              <w:t xml:space="preserve">pris </w:t>
             </w:r>
             <w:r>
               <w:rPr>
@@ -353,62 +316,6 @@
                 <w:szCs w:val="24"/>
               </w:rPr>
               <w:t>en sortant</w:t>
-            </w:r>
-            <w:r>
-              <w:rPr>
-                <w:sz w:val="24"/>
-                <w:szCs w:val="24"/>
-              </w:rPr>
-              <w:t>,</w:t>
-            </w:r>
-            <w:r>
-              <w:rPr>
-                <w:sz w:val="24"/>
-                <w:szCs w:val="24"/>
-              </w:rPr>
-              <w:t xml:space="preserve"> le</w:t>
-            </w:r>
-            <w:r>
-              <w:rPr>
-                <w:sz w:val="24"/>
-                <w:szCs w:val="24"/>
-              </w:rPr>
-              <w:t xml:space="preserve"> SHA </w:t>
-            </w:r>
-            <w:r>
-              <w:rPr>
-                <w:sz w:val="24"/>
-                <w:szCs w:val="24"/>
-              </w:rPr>
-              <w:t xml:space="preserve">n’a </w:t>
-            </w:r>
-            <w:r>
-              <w:rPr>
-                <w:sz w:val="24"/>
-                <w:szCs w:val="24"/>
-              </w:rPr>
-              <w:t>pas</w:t>
-            </w:r>
-            <w:r>
-              <w:rPr>
-                <w:sz w:val="24"/>
-                <w:szCs w:val="24"/>
-              </w:rPr>
-              <w:t xml:space="preserve"> été</w:t>
-            </w:r>
-            <w:r>
-              <w:rPr>
-                <w:sz w:val="24"/>
-                <w:szCs w:val="24"/>
-              </w:rPr>
-              <w:t xml:space="preserve"> pris </w:t>
-            </w:r>
-            <w:r>
-              <w:rPr>
-                <w:sz w:val="24"/>
-                <w:szCs w:val="24"/>
-              </w:rPr>
-              <w:t>en entrant</w:t>
             </w:r>
             <w:r>
               <w:rPr>
@@ -445,7 +352,7 @@
                 <w:sz w:val="24"/>
                 <w:szCs w:val="24"/>
               </w:rPr>
-              <w:t>SHA_ONLY_IN</w:t>
+              <w:t>SHA_OUT_NO_IN</w:t>
             </w:r>
           </w:p>
         </w:tc>
@@ -472,49 +379,84 @@
                 <w:sz w:val="24"/>
                 <w:szCs w:val="24"/>
               </w:rPr>
-              <w:t xml:space="preserve">SHA </w:t>
-            </w:r>
-            <w:r>
-              <w:rPr>
-                <w:sz w:val="24"/>
-                <w:szCs w:val="24"/>
-              </w:rPr>
-              <w:t xml:space="preserve">a été </w:t>
-            </w:r>
-            <w:r>
-              <w:rPr>
-                <w:sz w:val="24"/>
-                <w:szCs w:val="24"/>
-              </w:rPr>
-              <w:t>pris dans une petite activité</w:t>
-            </w:r>
-            <w:r>
-              <w:rPr>
-                <w:sz w:val="24"/>
-                <w:szCs w:val="24"/>
-              </w:rPr>
-              <w:t xml:space="preserve"> </w:t>
-            </w:r>
-            <w:r>
-              <w:rPr>
-                <w:sz w:val="24"/>
-                <w:szCs w:val="24"/>
-              </w:rPr>
-              <w:t>(</w:t>
-            </w:r>
-            <w:r>
-              <w:rPr>
-                <w:sz w:val="24"/>
-                <w:szCs w:val="24"/>
-              </w:rPr>
-              <w:t>on considère : entrée = sortie</w:t>
-            </w:r>
-            <w:r>
-              <w:rPr>
-                <w:sz w:val="24"/>
-                <w:szCs w:val="24"/>
-              </w:rPr>
-              <w:t>)</w:t>
+              <w:t>SHA</w:t>
+            </w:r>
+            <w:r>
+              <w:rPr>
+                <w:sz w:val="24"/>
+                <w:szCs w:val="24"/>
+              </w:rPr>
+              <w:t xml:space="preserve"> a été</w:t>
+            </w:r>
+            <w:r>
+              <w:rPr>
+                <w:sz w:val="24"/>
+                <w:szCs w:val="24"/>
+              </w:rPr>
+              <w:t xml:space="preserve"> pris </w:t>
+            </w:r>
+            <w:r>
+              <w:rPr>
+                <w:sz w:val="24"/>
+                <w:szCs w:val="24"/>
+              </w:rPr>
+              <w:t>en sortant</w:t>
+            </w:r>
+            <w:r>
+              <w:rPr>
+                <w:sz w:val="24"/>
+                <w:szCs w:val="24"/>
+              </w:rPr>
+              <w:t>,</w:t>
+            </w:r>
+            <w:r>
+              <w:rPr>
+                <w:sz w:val="24"/>
+                <w:szCs w:val="24"/>
+              </w:rPr>
+              <w:t xml:space="preserve"> le</w:t>
+            </w:r>
+            <w:r>
+              <w:rPr>
+                <w:sz w:val="24"/>
+                <w:szCs w:val="24"/>
+              </w:rPr>
+              <w:t xml:space="preserve"> SHA </w:t>
+            </w:r>
+            <w:r>
+              <w:rPr>
+                <w:sz w:val="24"/>
+                <w:szCs w:val="24"/>
+              </w:rPr>
+              <w:t xml:space="preserve">n’a </w:t>
+            </w:r>
+            <w:r>
+              <w:rPr>
+                <w:sz w:val="24"/>
+                <w:szCs w:val="24"/>
+              </w:rPr>
+              <w:t>pas</w:t>
+            </w:r>
+            <w:r>
+              <w:rPr>
+                <w:sz w:val="24"/>
+                <w:szCs w:val="24"/>
+              </w:rPr>
+              <w:t xml:space="preserve"> été</w:t>
+            </w:r>
+            <w:r>
+              <w:rPr>
+                <w:sz w:val="24"/>
+                <w:szCs w:val="24"/>
+              </w:rPr>
+              <w:t xml:space="preserve"> pris </w:t>
+            </w:r>
+            <w:r>
+              <w:rPr>
+                <w:sz w:val="24"/>
+                <w:szCs w:val="24"/>
+              </w:rPr>
+              <w:t>en entrant</w:t>
             </w:r>
             <w:r>
               <w:rPr>
@@ -542,32 +484,36 @@
           <w:p>
             <w:pPr>
               <w:rPr>
-                <w:sz w:val="24"/>
-                <w:szCs w:val="24"/>
-              </w:rPr>
-            </w:pPr>
-            <w:r>
-              <w:rPr>
-                <w:sz w:val="24"/>
-                <w:szCs w:val="24"/>
-              </w:rPr>
-              <w:t>SHA_IN_AND_OUT</w:t>
-            </w:r>
-          </w:p>
-        </w:tc>
-        <w:tc>
-          <w:tcPr>
-            <w:tcW w:w="4508" w:type="dxa"/>
-          </w:tcPr>
-          <w:p>
-            <w:pPr>
-              <w:rPr>
-                <w:sz w:val="24"/>
-                <w:szCs w:val="24"/>
-              </w:rPr>
-            </w:pPr>
-            <w:r>
-              <w:rPr>
+                <w:color w:val="FF0000"/>
+                <w:sz w:val="24"/>
+                <w:szCs w:val="24"/>
+              </w:rPr>
+            </w:pPr>
+            <w:r>
+              <w:rPr>
+                <w:color w:val="FF0000"/>
+                <w:sz w:val="24"/>
+                <w:szCs w:val="24"/>
+              </w:rPr>
+              <w:t>SHA_ONLY_IN</w:t>
+            </w:r>
+          </w:p>
+        </w:tc>
+        <w:tc>
+          <w:tcPr>
+            <w:tcW w:w="4508" w:type="dxa"/>
+          </w:tcPr>
+          <w:p>
+            <w:pPr>
+              <w:rPr>
+                <w:color w:val="FF0000"/>
+                <w:sz w:val="24"/>
+                <w:szCs w:val="24"/>
+              </w:rPr>
+            </w:pPr>
+            <w:r>
+              <w:rPr>
+                <w:color w:val="FF0000"/>
                 <w:sz w:val="24"/>
                 <w:szCs w:val="24"/>
               </w:rPr>
@@ -575,6 +521,7 @@
             </w:r>
             <w:r>
               <w:rPr>
+                <w:color w:val="FF0000"/>
                 <w:sz w:val="24"/>
                 <w:szCs w:val="24"/>
               </w:rPr>
@@ -582,6 +529,7 @@
             </w:r>
             <w:r>
               <w:rPr>
+                <w:color w:val="FF0000"/>
                 <w:sz w:val="24"/>
                 <w:szCs w:val="24"/>
               </w:rPr>
@@ -589,62 +537,47 @@
             </w:r>
             <w:r>
               <w:rPr>
-                <w:sz w:val="24"/>
-                <w:szCs w:val="24"/>
-              </w:rPr>
-              <w:t xml:space="preserve">pris </w:t>
-            </w:r>
-            <w:r>
-              <w:rPr>
-                <w:sz w:val="24"/>
-                <w:szCs w:val="24"/>
-              </w:rPr>
-              <w:t>en entrant</w:t>
-            </w:r>
-            <w:r>
-              <w:rPr>
-                <w:sz w:val="24"/>
-                <w:szCs w:val="24"/>
-              </w:rPr>
-              <w:t>,</w:t>
-            </w:r>
-            <w:r>
-              <w:rPr>
-                <w:sz w:val="24"/>
-                <w:szCs w:val="24"/>
-              </w:rPr>
-              <w:t xml:space="preserve"> le</w:t>
-            </w:r>
-            <w:r>
-              <w:rPr>
-                <w:sz w:val="24"/>
-                <w:szCs w:val="24"/>
-              </w:rPr>
-              <w:t xml:space="preserve"> SHA </w:t>
-            </w:r>
-            <w:r>
-              <w:rPr>
-                <w:sz w:val="24"/>
-                <w:szCs w:val="24"/>
-              </w:rPr>
-              <w:t xml:space="preserve">a été </w:t>
-            </w:r>
-            <w:r>
-              <w:rPr>
-                <w:sz w:val="24"/>
-                <w:szCs w:val="24"/>
-              </w:rPr>
-              <w:t xml:space="preserve">pris </w:t>
-            </w:r>
-            <w:r>
-              <w:rPr>
-                <w:sz w:val="24"/>
-                <w:szCs w:val="24"/>
-              </w:rPr>
-              <w:t>en sortant</w:t>
-            </w:r>
-            <w:r>
-              <w:rPr>
+                <w:color w:val="FF0000"/>
+                <w:sz w:val="24"/>
+                <w:szCs w:val="24"/>
+              </w:rPr>
+              <w:t>pris dans une petite activité</w:t>
+            </w:r>
+            <w:r>
+              <w:rPr>
+                <w:color w:val="FF0000"/>
+                <w:sz w:val="24"/>
+                <w:szCs w:val="24"/>
+              </w:rPr>
+              <w:t xml:space="preserve"> </w:t>
+            </w:r>
+            <w:r>
+              <w:rPr>
+                <w:color w:val="FF0000"/>
+                <w:sz w:val="24"/>
+                <w:szCs w:val="24"/>
+              </w:rPr>
+              <w:t>(</w:t>
+            </w:r>
+            <w:r>
+              <w:rPr>
+                <w:color w:val="FF0000"/>
+                <w:sz w:val="24"/>
+                <w:szCs w:val="24"/>
+              </w:rPr>
+              <w:t>on considère : entrée = sortie</w:t>
+            </w:r>
+            <w:r>
+              <w:rPr>
+                <w:color w:val="FF0000"/>
+                <w:sz w:val="24"/>
+                <w:szCs w:val="24"/>
+              </w:rPr>
+              <w:t>)</w:t>
+            </w:r>
+            <w:r>
+              <w:rPr>
+                <w:color w:val="FF0000"/>
                 <w:sz w:val="24"/>
                 <w:szCs w:val="24"/>
               </w:rPr>
@@ -654,6 +587,7 @@
           <w:p>
             <w:pPr>
               <w:rPr>
+                <w:color w:val="FF0000"/>
                 <w:sz w:val="24"/>
                 <w:szCs w:val="24"/>
               </w:rPr>
@@ -671,16 +605,14 @@
               <w:rPr>
                 <w:sz w:val="24"/>
                 <w:szCs w:val="24"/>
-                <w:lang w:val="en-US"/>
-              </w:rPr>
-            </w:pPr>
-            <w:r>
-              <w:rPr>
-                <w:sz w:val="24"/>
-                <w:szCs w:val="24"/>
-                <w:lang w:val="en-US"/>
-              </w:rPr>
-              <w:t>SHA_IN_ALARM_NO_OUT</w:t>
+              </w:rPr>
+            </w:pPr>
+            <w:r>
+              <w:rPr>
+                <w:sz w:val="24"/>
+                <w:szCs w:val="24"/>
+              </w:rPr>
+              <w:t>SHA_IN_AND_OUT</w:t>
             </w:r>
           </w:p>
         </w:tc>
@@ -721,56 +653,56 @@
                 <w:sz w:val="24"/>
                 <w:szCs w:val="24"/>
               </w:rPr>
-              <w:t>pris</w:t>
-            </w:r>
-            <w:r>
-              <w:rPr>
-                <w:sz w:val="24"/>
-                <w:szCs w:val="24"/>
-              </w:rPr>
-              <w:t xml:space="preserve"> en entrant</w:t>
-            </w:r>
-            <w:r>
-              <w:rPr>
-                <w:sz w:val="24"/>
-                <w:szCs w:val="24"/>
-              </w:rPr>
-              <w:t xml:space="preserve"> avec </w:t>
-            </w:r>
-            <w:r>
-              <w:rPr>
-                <w:sz w:val="24"/>
-                <w:szCs w:val="24"/>
-              </w:rPr>
-              <w:t>l’</w:t>
-            </w:r>
-            <w:r>
-              <w:rPr>
-                <w:sz w:val="24"/>
-                <w:szCs w:val="24"/>
-              </w:rPr>
-              <w:t>alarme,</w:t>
-            </w:r>
-            <w:r>
-              <w:rPr>
-                <w:sz w:val="24"/>
-                <w:szCs w:val="24"/>
-              </w:rPr>
-              <w:t xml:space="preserve"> le SHA</w:t>
-            </w:r>
-            <w:r>
-              <w:rPr>
-                <w:sz w:val="24"/>
-                <w:szCs w:val="24"/>
-              </w:rPr>
-              <w:t xml:space="preserve"> </w:t>
-            </w:r>
-            <w:r>
-              <w:rPr>
-                <w:sz w:val="24"/>
-                <w:szCs w:val="24"/>
-              </w:rPr>
-              <w:t>n’a pas été pris en sortant</w:t>
+              <w:t xml:space="preserve">pris </w:t>
+            </w:r>
+            <w:r>
+              <w:rPr>
+                <w:sz w:val="24"/>
+                <w:szCs w:val="24"/>
+              </w:rPr>
+              <w:t>en entrant</w:t>
+            </w:r>
+            <w:r>
+              <w:rPr>
+                <w:sz w:val="24"/>
+                <w:szCs w:val="24"/>
+              </w:rPr>
+              <w:t>,</w:t>
+            </w:r>
+            <w:r>
+              <w:rPr>
+                <w:sz w:val="24"/>
+                <w:szCs w:val="24"/>
+              </w:rPr>
+              <w:t xml:space="preserve"> le</w:t>
+            </w:r>
+            <w:r>
+              <w:rPr>
+                <w:sz w:val="24"/>
+                <w:szCs w:val="24"/>
+              </w:rPr>
+              <w:t xml:space="preserve"> SHA </w:t>
+            </w:r>
+            <w:r>
+              <w:rPr>
+                <w:sz w:val="24"/>
+                <w:szCs w:val="24"/>
+              </w:rPr>
+              <w:t xml:space="preserve">a été </w:t>
+            </w:r>
+            <w:r>
+              <w:rPr>
+                <w:sz w:val="24"/>
+                <w:szCs w:val="24"/>
+              </w:rPr>
+              <w:t xml:space="preserve">pris </w:t>
+            </w:r>
+            <w:r>
+              <w:rPr>
+                <w:sz w:val="24"/>
+                <w:szCs w:val="24"/>
+              </w:rPr>
+              <w:t>en sortant</w:t>
             </w:r>
             <w:r>
               <w:rPr>
@@ -809,7 +741,7 @@
                 <w:szCs w:val="24"/>
                 <w:lang w:val="en-US"/>
               </w:rPr>
-              <w:t>SHA_OUT_ALARM_NO_IN</w:t>
+              <w:t>SHA_IN_ALARM_NO_OUT</w:t>
             </w:r>
           </w:p>
         </w:tc>
@@ -836,7 +768,56 @@
                 <w:sz w:val="24"/>
                 <w:szCs w:val="24"/>
               </w:rPr>
-              <w:t>SHA</w:t>
+              <w:t xml:space="preserve">SHA </w:t>
+            </w:r>
+            <w:r>
+              <w:rPr>
+                <w:sz w:val="24"/>
+                <w:szCs w:val="24"/>
+              </w:rPr>
+              <w:t xml:space="preserve">a été </w:t>
+            </w:r>
+            <w:r>
+              <w:rPr>
+                <w:sz w:val="24"/>
+                <w:szCs w:val="24"/>
+              </w:rPr>
+              <w:t>pris</w:t>
+            </w:r>
+            <w:r>
+              <w:rPr>
+                <w:sz w:val="24"/>
+                <w:szCs w:val="24"/>
+              </w:rPr>
+              <w:t xml:space="preserve"> en entrant</w:t>
+            </w:r>
+            <w:r>
+              <w:rPr>
+                <w:sz w:val="24"/>
+                <w:szCs w:val="24"/>
+              </w:rPr>
+              <w:t xml:space="preserve"> avec </w:t>
+            </w:r>
+            <w:r>
+              <w:rPr>
+                <w:sz w:val="24"/>
+                <w:szCs w:val="24"/>
+              </w:rPr>
+              <w:t>l’</w:t>
+            </w:r>
+            <w:r>
+              <w:rPr>
+                <w:sz w:val="24"/>
+                <w:szCs w:val="24"/>
+              </w:rPr>
+              <w:t>alarme,</w:t>
+            </w:r>
+            <w:r>
+              <w:rPr>
+                <w:sz w:val="24"/>
+                <w:szCs w:val="24"/>
+              </w:rPr>
+              <w:t xml:space="preserve"> le SHA</w:t>
             </w:r>
             <w:r>
               <w:rPr>
@@ -850,70 +831,7 @@
                 <w:sz w:val="24"/>
                 <w:szCs w:val="24"/>
               </w:rPr>
-              <w:t>a été</w:t>
-            </w:r>
-            <w:r>
-              <w:rPr>
-                <w:sz w:val="24"/>
-                <w:szCs w:val="24"/>
-              </w:rPr>
-              <w:t xml:space="preserve"> pris </w:t>
-            </w:r>
-            <w:r>
-              <w:rPr>
-                <w:sz w:val="24"/>
-                <w:szCs w:val="24"/>
-              </w:rPr>
-              <w:t xml:space="preserve">en sortant </w:t>
-            </w:r>
-            <w:r>
-              <w:rPr>
-                <w:sz w:val="24"/>
-                <w:szCs w:val="24"/>
-              </w:rPr>
-              <w:t xml:space="preserve">avec </w:t>
-            </w:r>
-            <w:r>
-              <w:rPr>
-                <w:sz w:val="24"/>
-                <w:szCs w:val="24"/>
-              </w:rPr>
-              <w:t>l’</w:t>
-            </w:r>
-            <w:r>
-              <w:rPr>
-                <w:sz w:val="24"/>
-                <w:szCs w:val="24"/>
-              </w:rPr>
-              <w:t xml:space="preserve">alarme, </w:t>
-            </w:r>
-            <w:r>
-              <w:rPr>
-                <w:sz w:val="24"/>
-                <w:szCs w:val="24"/>
-              </w:rPr>
-              <w:t>le SHA</w:t>
-            </w:r>
-            <w:r>
-              <w:rPr>
-                <w:sz w:val="24"/>
-                <w:szCs w:val="24"/>
-              </w:rPr>
-              <w:t xml:space="preserve"> </w:t>
-            </w:r>
-            <w:r>
-              <w:rPr>
-                <w:sz w:val="24"/>
-                <w:szCs w:val="24"/>
-              </w:rPr>
-              <w:t xml:space="preserve">n’a pas été pris en </w:t>
-            </w:r>
-            <w:r>
-              <w:rPr>
-                <w:sz w:val="24"/>
-                <w:szCs w:val="24"/>
-              </w:rPr>
-              <w:t>entrant</w:t>
+              <w:t>n’a pas été pris en sortant</w:t>
             </w:r>
             <w:r>
               <w:rPr>
@@ -943,14 +861,16 @@
               <w:rPr>
                 <w:sz w:val="24"/>
                 <w:szCs w:val="24"/>
-              </w:rPr>
-            </w:pPr>
-            <w:r>
-              <w:rPr>
-                <w:sz w:val="24"/>
-                <w:szCs w:val="24"/>
-              </w:rPr>
-              <w:t>SHA_ONLY_IN_ALARM</w:t>
+                <w:lang w:val="en-US"/>
+              </w:rPr>
+            </w:pPr>
+            <w:r>
+              <w:rPr>
+                <w:sz w:val="24"/>
+                <w:szCs w:val="24"/>
+                <w:lang w:val="en-US"/>
+              </w:rPr>
+              <w:t>SHA_OUT_ALARM_NO_IN</w:t>
             </w:r>
           </w:p>
         </w:tc>
@@ -977,35 +897,7 @@
                 <w:sz w:val="24"/>
                 <w:szCs w:val="24"/>
               </w:rPr>
-              <w:t xml:space="preserve">SHA </w:t>
-            </w:r>
-            <w:r>
-              <w:rPr>
-                <w:sz w:val="24"/>
-                <w:szCs w:val="24"/>
-              </w:rPr>
-              <w:t xml:space="preserve">a été </w:t>
-            </w:r>
-            <w:r>
-              <w:rPr>
-                <w:sz w:val="24"/>
-                <w:szCs w:val="24"/>
-              </w:rPr>
-              <w:t>pris</w:t>
-            </w:r>
-            <w:r>
-              <w:rPr>
-                <w:sz w:val="24"/>
-                <w:szCs w:val="24"/>
-              </w:rPr>
-              <w:t xml:space="preserve"> avec l’alarme</w:t>
-            </w:r>
-            <w:r>
-              <w:rPr>
-                <w:sz w:val="24"/>
-                <w:szCs w:val="24"/>
-              </w:rPr>
-              <w:t xml:space="preserve"> dans une petite activité</w:t>
+              <w:t>SHA</w:t>
             </w:r>
             <w:r>
               <w:rPr>
@@ -1019,21 +911,70 @@
                 <w:sz w:val="24"/>
                 <w:szCs w:val="24"/>
               </w:rPr>
-              <w:t>(</w:t>
-            </w:r>
-            <w:r>
-              <w:rPr>
-                <w:sz w:val="24"/>
-                <w:szCs w:val="24"/>
-              </w:rPr>
-              <w:t>on considère : entrée = sortie</w:t>
-            </w:r>
-            <w:r>
-              <w:rPr>
-                <w:sz w:val="24"/>
-                <w:szCs w:val="24"/>
-              </w:rPr>
-              <w:t>)</w:t>
+              <w:t>a été</w:t>
+            </w:r>
+            <w:r>
+              <w:rPr>
+                <w:sz w:val="24"/>
+                <w:szCs w:val="24"/>
+              </w:rPr>
+              <w:t xml:space="preserve"> pris </w:t>
+            </w:r>
+            <w:r>
+              <w:rPr>
+                <w:sz w:val="24"/>
+                <w:szCs w:val="24"/>
+              </w:rPr>
+              <w:t xml:space="preserve">en sortant </w:t>
+            </w:r>
+            <w:r>
+              <w:rPr>
+                <w:sz w:val="24"/>
+                <w:szCs w:val="24"/>
+              </w:rPr>
+              <w:t xml:space="preserve">avec </w:t>
+            </w:r>
+            <w:r>
+              <w:rPr>
+                <w:sz w:val="24"/>
+                <w:szCs w:val="24"/>
+              </w:rPr>
+              <w:t>l’</w:t>
+            </w:r>
+            <w:r>
+              <w:rPr>
+                <w:sz w:val="24"/>
+                <w:szCs w:val="24"/>
+              </w:rPr>
+              <w:t xml:space="preserve">alarme, </w:t>
+            </w:r>
+            <w:r>
+              <w:rPr>
+                <w:sz w:val="24"/>
+                <w:szCs w:val="24"/>
+              </w:rPr>
+              <w:t>le SHA</w:t>
+            </w:r>
+            <w:r>
+              <w:rPr>
+                <w:sz w:val="24"/>
+                <w:szCs w:val="24"/>
+              </w:rPr>
+              <w:t xml:space="preserve"> </w:t>
+            </w:r>
+            <w:r>
+              <w:rPr>
+                <w:sz w:val="24"/>
+                <w:szCs w:val="24"/>
+              </w:rPr>
+              <w:t xml:space="preserve">n’a pas été pris en </w:t>
+            </w:r>
+            <w:r>
+              <w:rPr>
+                <w:sz w:val="24"/>
+                <w:szCs w:val="24"/>
+              </w:rPr>
+              <w:t>entrant</w:t>
             </w:r>
             <w:r>
               <w:rPr>
@@ -1063,16 +1004,14 @@
               <w:rPr>
                 <w:sz w:val="24"/>
                 <w:szCs w:val="24"/>
-                <w:lang w:val="en-US"/>
-              </w:rPr>
-            </w:pPr>
-            <w:r>
-              <w:rPr>
-                <w:sz w:val="24"/>
-                <w:szCs w:val="24"/>
-                <w:lang w:val="en-US"/>
-              </w:rPr>
-              <w:t>SHA_IN_ALARM_AND_OUT</w:t>
+              </w:rPr>
+            </w:pPr>
+            <w:r>
+              <w:rPr>
+                <w:sz w:val="24"/>
+                <w:szCs w:val="24"/>
+              </w:rPr>
+              <w:t>SHA_ONLY_IN_ALARM</w:t>
             </w:r>
           </w:p>
         </w:tc>
@@ -1113,70 +1052,21 @@
                 <w:sz w:val="24"/>
                 <w:szCs w:val="24"/>
               </w:rPr>
-              <w:t xml:space="preserve">pris avec </w:t>
-            </w:r>
-            <w:r>
-              <w:rPr>
-                <w:sz w:val="24"/>
-                <w:szCs w:val="24"/>
-              </w:rPr>
-              <w:t>l’</w:t>
-            </w:r>
-            <w:r>
-              <w:rPr>
-                <w:sz w:val="24"/>
-                <w:szCs w:val="24"/>
-              </w:rPr>
-              <w:t xml:space="preserve">alarme </w:t>
-            </w:r>
-            <w:r>
-              <w:rPr>
-                <w:sz w:val="24"/>
-                <w:szCs w:val="24"/>
-              </w:rPr>
-              <w:t>en entrant</w:t>
-            </w:r>
-            <w:r>
-              <w:rPr>
-                <w:sz w:val="24"/>
-                <w:szCs w:val="24"/>
-              </w:rPr>
-              <w:t>,</w:t>
-            </w:r>
-            <w:r>
-              <w:rPr>
-                <w:sz w:val="24"/>
-                <w:szCs w:val="24"/>
-              </w:rPr>
-              <w:t xml:space="preserve"> le</w:t>
-            </w:r>
-            <w:r>
-              <w:rPr>
-                <w:sz w:val="24"/>
-                <w:szCs w:val="24"/>
-              </w:rPr>
-              <w:t xml:space="preserve"> SHA </w:t>
-            </w:r>
-            <w:r>
-              <w:rPr>
-                <w:sz w:val="24"/>
-                <w:szCs w:val="24"/>
-              </w:rPr>
-              <w:t xml:space="preserve">a été </w:t>
-            </w:r>
-            <w:r>
-              <w:rPr>
-                <w:sz w:val="24"/>
-                <w:szCs w:val="24"/>
-              </w:rPr>
-              <w:t xml:space="preserve">pris </w:t>
-            </w:r>
-            <w:r>
-              <w:rPr>
-                <w:sz w:val="24"/>
-                <w:szCs w:val="24"/>
-              </w:rPr>
-              <w:t>sans</w:t>
+              <w:t>pris</w:t>
+            </w:r>
+            <w:r>
+              <w:rPr>
+                <w:sz w:val="24"/>
+                <w:szCs w:val="24"/>
+              </w:rPr>
+              <w:t xml:space="preserve"> avec l’alarme</w:t>
+            </w:r>
+            <w:r>
+              <w:rPr>
+                <w:sz w:val="24"/>
+                <w:szCs w:val="24"/>
+              </w:rPr>
+              <w:t xml:space="preserve"> dans une petite activité</w:t>
             </w:r>
             <w:r>
               <w:rPr>
@@ -1190,28 +1080,28 @@
                 <w:sz w:val="24"/>
                 <w:szCs w:val="24"/>
               </w:rPr>
-              <w:t>l’</w:t>
-            </w:r>
-            <w:r>
-              <w:rPr>
-                <w:sz w:val="24"/>
-                <w:szCs w:val="24"/>
-              </w:rPr>
-              <w:t xml:space="preserve">alarme </w:t>
-            </w:r>
-            <w:r>
-              <w:rPr>
-                <w:sz w:val="24"/>
-                <w:szCs w:val="24"/>
-              </w:rPr>
-              <w:t xml:space="preserve">en </w:t>
-            </w:r>
-            <w:r>
-              <w:rPr>
-                <w:sz w:val="24"/>
-                <w:szCs w:val="24"/>
-              </w:rPr>
-              <w:t>sortant.</w:t>
+              <w:t>(</w:t>
+            </w:r>
+            <w:r>
+              <w:rPr>
+                <w:sz w:val="24"/>
+                <w:szCs w:val="24"/>
+              </w:rPr>
+              <w:t>on considère : entrée = sortie</w:t>
+            </w:r>
+            <w:r>
+              <w:rPr>
+                <w:sz w:val="24"/>
+                <w:szCs w:val="24"/>
+              </w:rPr>
+              <w:t>)</w:t>
+            </w:r>
+            <w:r>
+              <w:rPr>
+                <w:sz w:val="24"/>
+                <w:szCs w:val="24"/>
+              </w:rPr>
+              <w:t>.</w:t>
             </w:r>
           </w:p>
           <w:p>
@@ -1243,7 +1133,7 @@
                 <w:szCs w:val="24"/>
                 <w:lang w:val="en-US"/>
               </w:rPr>
-              <w:t>SHA_IN_AND_OUT_ALARM</w:t>
+              <w:t>SHA_IN_ALARM_AND_OUT</w:t>
             </w:r>
           </w:p>
         </w:tc>
@@ -1284,7 +1174,7 @@
                 <w:sz w:val="24"/>
                 <w:szCs w:val="24"/>
               </w:rPr>
-              <w:t xml:space="preserve">pris sans </w:t>
+              <w:t xml:space="preserve">pris avec </w:t>
             </w:r>
             <w:r>
               <w:rPr>
@@ -1340,7 +1230,21 @@
                 <w:sz w:val="24"/>
                 <w:szCs w:val="24"/>
               </w:rPr>
-              <w:t xml:space="preserve">pris avec </w:t>
+              <w:t xml:space="preserve">pris </w:t>
+            </w:r>
+            <w:r>
+              <w:rPr>
+                <w:sz w:val="24"/>
+                <w:szCs w:val="24"/>
+              </w:rPr>
+              <w:t>sans</w:t>
+            </w:r>
+            <w:r>
+              <w:rPr>
+                <w:sz w:val="24"/>
+                <w:szCs w:val="24"/>
+              </w:rPr>
+              <w:t xml:space="preserve"> </w:t>
             </w:r>
             <w:r>
               <w:rPr>
@@ -1361,7 +1265,14 @@
                 <w:sz w:val="24"/>
                 <w:szCs w:val="24"/>
               </w:rPr>
-              <w:t>en sortant.</w:t>
+              <w:t xml:space="preserve">en </w:t>
+            </w:r>
+            <w:r>
+              <w:rPr>
+                <w:sz w:val="24"/>
+                <w:szCs w:val="24"/>
+              </w:rPr>
+              <w:t>sortant.</w:t>
             </w:r>
           </w:p>
           <w:p>
@@ -1393,7 +1304,7 @@
                 <w:szCs w:val="24"/>
                 <w:lang w:val="en-US"/>
               </w:rPr>
-              <w:t>SHA_IN_ALARM_AND_OUT_ALARM</w:t>
+              <w:t>SHA_IN_AND_OUT_ALARM</w:t>
             </w:r>
           </w:p>
         </w:tc>
@@ -1434,63 +1345,63 @@
                 <w:sz w:val="24"/>
                 <w:szCs w:val="24"/>
               </w:rPr>
+              <w:t xml:space="preserve">pris sans </w:t>
+            </w:r>
+            <w:r>
+              <w:rPr>
+                <w:sz w:val="24"/>
+                <w:szCs w:val="24"/>
+              </w:rPr>
+              <w:t>l’</w:t>
+            </w:r>
+            <w:r>
+              <w:rPr>
+                <w:sz w:val="24"/>
+                <w:szCs w:val="24"/>
+              </w:rPr>
+              <w:t xml:space="preserve">alarme </w:t>
+            </w:r>
+            <w:r>
+              <w:rPr>
+                <w:sz w:val="24"/>
+                <w:szCs w:val="24"/>
+              </w:rPr>
+              <w:t>en entrant</w:t>
+            </w:r>
+            <w:r>
+              <w:rPr>
+                <w:sz w:val="24"/>
+                <w:szCs w:val="24"/>
+              </w:rPr>
+              <w:t>,</w:t>
+            </w:r>
+            <w:r>
+              <w:rPr>
+                <w:sz w:val="24"/>
+                <w:szCs w:val="24"/>
+              </w:rPr>
+              <w:t xml:space="preserve"> le</w:t>
+            </w:r>
+            <w:r>
+              <w:rPr>
+                <w:sz w:val="24"/>
+                <w:szCs w:val="24"/>
+              </w:rPr>
+              <w:t xml:space="preserve"> SHA </w:t>
+            </w:r>
+            <w:r>
+              <w:rPr>
+                <w:sz w:val="24"/>
+                <w:szCs w:val="24"/>
+              </w:rPr>
+              <w:t xml:space="preserve">a été </w:t>
+            </w:r>
+            <w:r>
+              <w:rPr>
+                <w:sz w:val="24"/>
+                <w:szCs w:val="24"/>
+              </w:rPr>
               <w:t xml:space="preserve">pris avec </w:t>
-            </w:r>
-            <w:r>
-              <w:rPr>
-                <w:sz w:val="24"/>
-                <w:szCs w:val="24"/>
-              </w:rPr>
-              <w:t>l’</w:t>
-            </w:r>
-            <w:r>
-              <w:rPr>
-                <w:sz w:val="24"/>
-                <w:szCs w:val="24"/>
-              </w:rPr>
-              <w:t xml:space="preserve">alarme </w:t>
-            </w:r>
-            <w:r>
-              <w:rPr>
-                <w:sz w:val="24"/>
-                <w:szCs w:val="24"/>
-              </w:rPr>
-              <w:t>en entrant</w:t>
-            </w:r>
-            <w:r>
-              <w:rPr>
-                <w:sz w:val="24"/>
-                <w:szCs w:val="24"/>
-              </w:rPr>
-              <w:t xml:space="preserve">, </w:t>
-            </w:r>
-            <w:r>
-              <w:rPr>
-                <w:sz w:val="24"/>
-                <w:szCs w:val="24"/>
-              </w:rPr>
-              <w:t xml:space="preserve">le </w:t>
-            </w:r>
-            <w:r>
-              <w:rPr>
-                <w:sz w:val="24"/>
-                <w:szCs w:val="24"/>
-              </w:rPr>
-              <w:t>SHA</w:t>
-            </w:r>
-            <w:r>
-              <w:rPr>
-                <w:sz w:val="24"/>
-                <w:szCs w:val="24"/>
-              </w:rPr>
-              <w:t xml:space="preserve"> a été</w:t>
-            </w:r>
-            <w:r>
-              <w:rPr>
-                <w:sz w:val="24"/>
-                <w:szCs w:val="24"/>
-              </w:rPr>
-              <w:t xml:space="preserve"> pris avec </w:t>
             </w:r>
             <w:r>
               <w:rPr>
@@ -1543,7 +1454,7 @@
                 <w:szCs w:val="24"/>
                 <w:lang w:val="en-US"/>
               </w:rPr>
-              <w:t>SHA_NO_IN_ALARM_NO_OUT</w:t>
+              <w:t>SHA_IN_ALARM_AND_OUT_ALARM</w:t>
             </w:r>
           </w:p>
         </w:tc>
@@ -1577,28 +1488,28 @@
                 <w:sz w:val="24"/>
                 <w:szCs w:val="24"/>
               </w:rPr>
-              <w:t xml:space="preserve">n’a </w:t>
-            </w:r>
-            <w:r>
-              <w:rPr>
-                <w:sz w:val="24"/>
-                <w:szCs w:val="24"/>
-              </w:rPr>
-              <w:t>pas</w:t>
-            </w:r>
-            <w:r>
-              <w:rPr>
-                <w:sz w:val="24"/>
-                <w:szCs w:val="24"/>
-              </w:rPr>
-              <w:t xml:space="preserve"> été</w:t>
-            </w:r>
-            <w:r>
-              <w:rPr>
-                <w:sz w:val="24"/>
-                <w:szCs w:val="24"/>
-              </w:rPr>
-              <w:t xml:space="preserve"> pris </w:t>
+              <w:t xml:space="preserve">a été </w:t>
+            </w:r>
+            <w:r>
+              <w:rPr>
+                <w:sz w:val="24"/>
+                <w:szCs w:val="24"/>
+              </w:rPr>
+              <w:t xml:space="preserve">pris avec </w:t>
+            </w:r>
+            <w:r>
+              <w:rPr>
+                <w:sz w:val="24"/>
+                <w:szCs w:val="24"/>
+              </w:rPr>
+              <w:t>l’</w:t>
+            </w:r>
+            <w:r>
+              <w:rPr>
+                <w:sz w:val="24"/>
+                <w:szCs w:val="24"/>
+              </w:rPr>
+              <w:t xml:space="preserve">alarme </w:t>
             </w:r>
             <w:r>
               <w:rPr>
@@ -1612,28 +1523,56 @@
                 <w:sz w:val="24"/>
                 <w:szCs w:val="24"/>
               </w:rPr>
-              <w:t xml:space="preserve"> </w:t>
-            </w:r>
-            <w:r>
-              <w:rPr>
-                <w:sz w:val="24"/>
-                <w:szCs w:val="24"/>
-              </w:rPr>
-              <w:t>avec</w:t>
-            </w:r>
-            <w:r>
-              <w:rPr>
-                <w:sz w:val="24"/>
-                <w:szCs w:val="24"/>
-              </w:rPr>
-              <w:t xml:space="preserve"> l'alarme, </w:t>
-            </w:r>
-            <w:r>
-              <w:rPr>
-                <w:sz w:val="24"/>
-                <w:szCs w:val="24"/>
-              </w:rPr>
-              <w:t>le SHA n’a pas été pris en sortant.</w:t>
+              <w:t xml:space="preserve">, </w:t>
+            </w:r>
+            <w:r>
+              <w:rPr>
+                <w:sz w:val="24"/>
+                <w:szCs w:val="24"/>
+              </w:rPr>
+              <w:t xml:space="preserve">le </w:t>
+            </w:r>
+            <w:r>
+              <w:rPr>
+                <w:sz w:val="24"/>
+                <w:szCs w:val="24"/>
+              </w:rPr>
+              <w:t>SHA</w:t>
+            </w:r>
+            <w:r>
+              <w:rPr>
+                <w:sz w:val="24"/>
+                <w:szCs w:val="24"/>
+              </w:rPr>
+              <w:t xml:space="preserve"> a été</w:t>
+            </w:r>
+            <w:r>
+              <w:rPr>
+                <w:sz w:val="24"/>
+                <w:szCs w:val="24"/>
+              </w:rPr>
+              <w:t xml:space="preserve"> pris avec </w:t>
+            </w:r>
+            <w:r>
+              <w:rPr>
+                <w:sz w:val="24"/>
+                <w:szCs w:val="24"/>
+              </w:rPr>
+              <w:t>l’</w:t>
+            </w:r>
+            <w:r>
+              <w:rPr>
+                <w:sz w:val="24"/>
+                <w:szCs w:val="24"/>
+              </w:rPr>
+              <w:t xml:space="preserve">alarme </w:t>
+            </w:r>
+            <w:r>
+              <w:rPr>
+                <w:sz w:val="24"/>
+                <w:szCs w:val="24"/>
+              </w:rPr>
+              <w:t>en sortant.</w:t>
             </w:r>
           </w:p>
           <w:p>
@@ -1665,7 +1604,7 @@
                 <w:szCs w:val="24"/>
                 <w:lang w:val="en-US"/>
               </w:rPr>
-              <w:t>SHA_NO_OUT_ALARM_NO_IN</w:t>
+              <w:t>SHA_NO_IN_ALARM_NO_OUT</w:t>
             </w:r>
           </w:p>
         </w:tc>
@@ -1727,7 +1666,7 @@
                 <w:sz w:val="24"/>
                 <w:szCs w:val="24"/>
               </w:rPr>
-              <w:t>en sortant</w:t>
+              <w:t>en entrant</w:t>
             </w:r>
             <w:r>
               <w:rPr>
@@ -1741,28 +1680,21 @@
                 <w:sz w:val="24"/>
                 <w:szCs w:val="24"/>
               </w:rPr>
-              <w:t>avec l’alarme</w:t>
-            </w:r>
-            <w:r>
-              <w:rPr>
-                <w:sz w:val="24"/>
-                <w:szCs w:val="24"/>
-              </w:rPr>
-              <w:t xml:space="preserve">, </w:t>
-            </w:r>
-            <w:r>
-              <w:rPr>
-                <w:sz w:val="24"/>
-                <w:szCs w:val="24"/>
-              </w:rPr>
-              <w:t xml:space="preserve">le SHA n’a pas été pris en </w:t>
-            </w:r>
-            <w:r>
-              <w:rPr>
-                <w:sz w:val="24"/>
-                <w:szCs w:val="24"/>
-              </w:rPr>
-              <w:t>entrant.</w:t>
+              <w:t>avec</w:t>
+            </w:r>
+            <w:r>
+              <w:rPr>
+                <w:sz w:val="24"/>
+                <w:szCs w:val="24"/>
+              </w:rPr>
+              <w:t xml:space="preserve"> l'alarme, </w:t>
+            </w:r>
+            <w:r>
+              <w:rPr>
+                <w:sz w:val="24"/>
+                <w:szCs w:val="24"/>
+              </w:rPr>
+              <w:t>le SHA n’a pas été pris en sortant.</w:t>
             </w:r>
           </w:p>
           <w:p>
@@ -1794,7 +1726,7 @@
                 <w:szCs w:val="24"/>
                 <w:lang w:val="en-US"/>
               </w:rPr>
-              <w:t>SHA_NO_IN_ALARM_NO_OUT_ALARM</w:t>
+              <w:t>SHA_NO_OUT_ALARM_NO_IN</w:t>
             </w:r>
           </w:p>
         </w:tc>
@@ -1856,7 +1788,7 @@
                 <w:sz w:val="24"/>
                 <w:szCs w:val="24"/>
               </w:rPr>
-              <w:t>en entrant</w:t>
+              <w:t>en sortant</w:t>
             </w:r>
             <w:r>
               <w:rPr>
@@ -1870,91 +1802,28 @@
                 <w:sz w:val="24"/>
                 <w:szCs w:val="24"/>
               </w:rPr>
-              <w:t xml:space="preserve">avec </w:t>
-            </w:r>
-            <w:r>
-              <w:rPr>
-                <w:sz w:val="24"/>
-                <w:szCs w:val="24"/>
-              </w:rPr>
-              <w:t xml:space="preserve">l'alarme, </w:t>
-            </w:r>
-            <w:r>
-              <w:rPr>
-                <w:sz w:val="24"/>
-                <w:szCs w:val="24"/>
-              </w:rPr>
-              <w:t xml:space="preserve">le </w:t>
-            </w:r>
-            <w:r>
-              <w:rPr>
-                <w:sz w:val="24"/>
-                <w:szCs w:val="24"/>
-              </w:rPr>
-              <w:t>SHA</w:t>
-            </w:r>
-            <w:r>
-              <w:rPr>
-                <w:sz w:val="24"/>
-                <w:szCs w:val="24"/>
-              </w:rPr>
-              <w:t xml:space="preserve"> n’a</w:t>
-            </w:r>
-            <w:r>
-              <w:rPr>
-                <w:sz w:val="24"/>
-                <w:szCs w:val="24"/>
-              </w:rPr>
-              <w:t xml:space="preserve"> pas</w:t>
-            </w:r>
-            <w:r>
-              <w:rPr>
-                <w:sz w:val="24"/>
-                <w:szCs w:val="24"/>
-              </w:rPr>
-              <w:t xml:space="preserve"> été</w:t>
-            </w:r>
-            <w:r>
-              <w:rPr>
-                <w:sz w:val="24"/>
-                <w:szCs w:val="24"/>
-              </w:rPr>
-              <w:t xml:space="preserve"> pris </w:t>
-            </w:r>
-            <w:r>
-              <w:rPr>
-                <w:sz w:val="24"/>
-                <w:szCs w:val="24"/>
-              </w:rPr>
-              <w:t>en sortant</w:t>
-            </w:r>
-            <w:r>
-              <w:rPr>
-                <w:sz w:val="24"/>
-                <w:szCs w:val="24"/>
-              </w:rPr>
-              <w:t xml:space="preserve"> </w:t>
-            </w:r>
-            <w:r>
-              <w:rPr>
-                <w:sz w:val="24"/>
-                <w:szCs w:val="24"/>
-              </w:rPr>
-              <w:t>avec</w:t>
-            </w:r>
-            <w:r>
-              <w:rPr>
-                <w:sz w:val="24"/>
-                <w:szCs w:val="24"/>
-              </w:rPr>
-              <w:t xml:space="preserve"> l'alarme</w:t>
-            </w:r>
-            <w:r>
-              <w:rPr>
-                <w:sz w:val="24"/>
-                <w:szCs w:val="24"/>
-              </w:rPr>
-              <w:t>.</w:t>
+              <w:t>avec l’alarme</w:t>
+            </w:r>
+            <w:r>
+              <w:rPr>
+                <w:sz w:val="24"/>
+                <w:szCs w:val="24"/>
+              </w:rPr>
+              <w:t xml:space="preserve">, </w:t>
+            </w:r>
+            <w:r>
+              <w:rPr>
+                <w:sz w:val="24"/>
+                <w:szCs w:val="24"/>
+              </w:rPr>
+              <w:t xml:space="preserve">le SHA n’a pas été pris en </w:t>
+            </w:r>
+            <w:r>
+              <w:rPr>
+                <w:sz w:val="24"/>
+                <w:szCs w:val="24"/>
+              </w:rPr>
+              <w:t>entrant.</w:t>
             </w:r>
           </w:p>
           <w:p>
@@ -1987,7 +1856,7 @@
                 <w:lang w:val="en-US"/>
               </w:rPr>
               <w:lastRenderedPageBreak/>
-              <w:t>SHA_NO_ONLY_IN_ALARM</w:t>
+              <w:t>SHA_NO_IN_ALARM_NO_OUT_ALARM</w:t>
             </w:r>
           </w:p>
         </w:tc>
@@ -2042,35 +1911,105 @@
                 <w:sz w:val="24"/>
                 <w:szCs w:val="24"/>
               </w:rPr>
-              <w:t xml:space="preserve"> pris dans une petite activité (</w:t>
-            </w:r>
-            <w:r>
-              <w:rPr>
-                <w:sz w:val="24"/>
-                <w:szCs w:val="24"/>
-              </w:rPr>
-              <w:t>on considère : entrée = sortie</w:t>
-            </w:r>
-            <w:r>
-              <w:rPr>
-                <w:sz w:val="24"/>
-                <w:szCs w:val="24"/>
-              </w:rPr>
-              <w:t xml:space="preserve">) avec </w:t>
-            </w:r>
-            <w:r>
-              <w:rPr>
-                <w:sz w:val="24"/>
-                <w:szCs w:val="24"/>
-              </w:rPr>
-              <w:t>l’</w:t>
-            </w:r>
-            <w:r>
-              <w:rPr>
-                <w:sz w:val="24"/>
-                <w:szCs w:val="24"/>
-              </w:rPr>
-              <w:t>alarme</w:t>
+              <w:t xml:space="preserve"> pris </w:t>
+            </w:r>
+            <w:r>
+              <w:rPr>
+                <w:sz w:val="24"/>
+                <w:szCs w:val="24"/>
+              </w:rPr>
+              <w:t>en entrant</w:t>
+            </w:r>
+            <w:r>
+              <w:rPr>
+                <w:sz w:val="24"/>
+                <w:szCs w:val="24"/>
+              </w:rPr>
+              <w:t xml:space="preserve"> </w:t>
+            </w:r>
+            <w:r>
+              <w:rPr>
+                <w:sz w:val="24"/>
+                <w:szCs w:val="24"/>
+              </w:rPr>
+              <w:t xml:space="preserve">avec </w:t>
+            </w:r>
+            <w:r>
+              <w:rPr>
+                <w:sz w:val="24"/>
+                <w:szCs w:val="24"/>
+              </w:rPr>
+              <w:t xml:space="preserve">l'alarme, </w:t>
+            </w:r>
+            <w:r>
+              <w:rPr>
+                <w:sz w:val="24"/>
+                <w:szCs w:val="24"/>
+              </w:rPr>
+              <w:t xml:space="preserve">le </w:t>
+            </w:r>
+            <w:r>
+              <w:rPr>
+                <w:sz w:val="24"/>
+                <w:szCs w:val="24"/>
+              </w:rPr>
+              <w:t>SHA</w:t>
+            </w:r>
+            <w:r>
+              <w:rPr>
+                <w:sz w:val="24"/>
+                <w:szCs w:val="24"/>
+              </w:rPr>
+              <w:t xml:space="preserve"> n’a</w:t>
+            </w:r>
+            <w:r>
+              <w:rPr>
+                <w:sz w:val="24"/>
+                <w:szCs w:val="24"/>
+              </w:rPr>
+              <w:t xml:space="preserve"> pas</w:t>
+            </w:r>
+            <w:r>
+              <w:rPr>
+                <w:sz w:val="24"/>
+                <w:szCs w:val="24"/>
+              </w:rPr>
+              <w:t xml:space="preserve"> été</w:t>
+            </w:r>
+            <w:r>
+              <w:rPr>
+                <w:sz w:val="24"/>
+                <w:szCs w:val="24"/>
+              </w:rPr>
+              <w:t xml:space="preserve"> pris </w:t>
+            </w:r>
+            <w:r>
+              <w:rPr>
+                <w:sz w:val="24"/>
+                <w:szCs w:val="24"/>
+              </w:rPr>
+              <w:t>en sortant</w:t>
+            </w:r>
+            <w:r>
+              <w:rPr>
+                <w:sz w:val="24"/>
+                <w:szCs w:val="24"/>
+              </w:rPr>
+              <w:t xml:space="preserve"> </w:t>
+            </w:r>
+            <w:r>
+              <w:rPr>
+                <w:sz w:val="24"/>
+                <w:szCs w:val="24"/>
+              </w:rPr>
+              <w:t>avec</w:t>
+            </w:r>
+            <w:r>
+              <w:rPr>
+                <w:sz w:val="24"/>
+                <w:szCs w:val="24"/>
+              </w:rPr>
+              <w:t xml:space="preserve"> l'alarme</w:t>
             </w:r>
             <w:r>
               <w:rPr>
@@ -2098,34 +2037,38 @@
           <w:p>
             <w:pPr>
               <w:rPr>
-                <w:sz w:val="24"/>
-                <w:szCs w:val="24"/>
-                <w:lang w:val="en-US"/>
-              </w:rPr>
-            </w:pPr>
-            <w:r>
-              <w:rPr>
-                <w:sz w:val="24"/>
-                <w:szCs w:val="24"/>
-                <w:lang w:val="en-US"/>
-              </w:rPr>
-              <w:t>SHA_NO_IN_NO_OUT</w:t>
-            </w:r>
-          </w:p>
-        </w:tc>
-        <w:tc>
-          <w:tcPr>
-            <w:tcW w:w="4508" w:type="dxa"/>
-          </w:tcPr>
-          <w:p>
-            <w:pPr>
-              <w:rPr>
-                <w:sz w:val="24"/>
-                <w:szCs w:val="24"/>
-              </w:rPr>
-            </w:pPr>
-            <w:r>
-              <w:rPr>
+                <w:color w:val="FF0000"/>
+                <w:sz w:val="24"/>
+                <w:szCs w:val="24"/>
+                <w:lang w:val="en-US"/>
+              </w:rPr>
+            </w:pPr>
+            <w:r>
+              <w:rPr>
+                <w:color w:val="FF0000"/>
+                <w:sz w:val="24"/>
+                <w:szCs w:val="24"/>
+                <w:lang w:val="en-US"/>
+              </w:rPr>
+              <w:t>SHA_NO_ONLY_IN_ALARM</w:t>
+            </w:r>
+          </w:p>
+        </w:tc>
+        <w:tc>
+          <w:tcPr>
+            <w:tcW w:w="4508" w:type="dxa"/>
+          </w:tcPr>
+          <w:p>
+            <w:pPr>
+              <w:rPr>
+                <w:color w:val="FF0000"/>
+                <w:sz w:val="24"/>
+                <w:szCs w:val="24"/>
+              </w:rPr>
+            </w:pPr>
+            <w:r>
+              <w:rPr>
+                <w:color w:val="FF0000"/>
                 <w:sz w:val="24"/>
                 <w:szCs w:val="24"/>
               </w:rPr>
@@ -2133,6 +2076,7 @@
             </w:r>
             <w:r>
               <w:rPr>
+                <w:color w:val="FF0000"/>
                 <w:sz w:val="24"/>
                 <w:szCs w:val="24"/>
               </w:rPr>
@@ -2140,6 +2084,7 @@
             </w:r>
             <w:r>
               <w:rPr>
+                <w:color w:val="FF0000"/>
                 <w:sz w:val="24"/>
                 <w:szCs w:val="24"/>
               </w:rPr>
@@ -2147,6 +2092,7 @@
             </w:r>
             <w:r>
               <w:rPr>
+                <w:color w:val="FF0000"/>
                 <w:sz w:val="24"/>
                 <w:szCs w:val="24"/>
               </w:rPr>
@@ -2154,6 +2100,7 @@
             </w:r>
             <w:r>
               <w:rPr>
+                <w:color w:val="FF0000"/>
                 <w:sz w:val="24"/>
                 <w:szCs w:val="24"/>
               </w:rPr>
@@ -2161,106 +2108,57 @@
             </w:r>
             <w:r>
               <w:rPr>
-                <w:sz w:val="24"/>
-                <w:szCs w:val="24"/>
-              </w:rPr>
-              <w:t xml:space="preserve"> pris </w:t>
-            </w:r>
-            <w:r>
-              <w:rPr>
-                <w:sz w:val="24"/>
-                <w:szCs w:val="24"/>
-              </w:rPr>
-              <w:t>en entrant</w:t>
-            </w:r>
-            <w:r>
-              <w:rPr>
-                <w:sz w:val="24"/>
-                <w:szCs w:val="24"/>
-              </w:rPr>
-              <w:t xml:space="preserve">, </w:t>
-            </w:r>
-            <w:r>
-              <w:rPr>
-                <w:sz w:val="24"/>
-                <w:szCs w:val="24"/>
-              </w:rPr>
-              <w:t xml:space="preserve">le </w:t>
-            </w:r>
-            <w:r>
-              <w:rPr>
-                <w:sz w:val="24"/>
-                <w:szCs w:val="24"/>
-              </w:rPr>
-              <w:t xml:space="preserve">SHA </w:t>
-            </w:r>
-            <w:r>
-              <w:rPr>
-                <w:sz w:val="24"/>
-                <w:szCs w:val="24"/>
-              </w:rPr>
-              <w:t xml:space="preserve">n’a </w:t>
-            </w:r>
-            <w:r>
-              <w:rPr>
-                <w:sz w:val="24"/>
-                <w:szCs w:val="24"/>
-              </w:rPr>
-              <w:t>pas</w:t>
-            </w:r>
-            <w:r>
-              <w:rPr>
-                <w:sz w:val="24"/>
-                <w:szCs w:val="24"/>
-              </w:rPr>
-              <w:t xml:space="preserve"> été</w:t>
-            </w:r>
-            <w:r>
-              <w:rPr>
-                <w:sz w:val="24"/>
-                <w:szCs w:val="24"/>
-              </w:rPr>
-              <w:t xml:space="preserve"> pris </w:t>
-            </w:r>
-            <w:r>
-              <w:rPr>
-                <w:sz w:val="24"/>
-                <w:szCs w:val="24"/>
-              </w:rPr>
-              <w:t>en sortant</w:t>
-            </w:r>
-            <w:r>
-              <w:rPr>
-                <w:sz w:val="24"/>
-                <w:szCs w:val="24"/>
-              </w:rPr>
-              <w:t xml:space="preserve"> </w:t>
-            </w:r>
-            <w:r>
-              <w:rPr>
-                <w:sz w:val="24"/>
-                <w:szCs w:val="24"/>
-              </w:rPr>
-              <w:t>(</w:t>
-            </w:r>
-            <w:r>
-              <w:rPr>
-                <w:sz w:val="24"/>
-                <w:szCs w:val="24"/>
-              </w:rPr>
-              <w:t>jamais eu d'alarme</w:t>
-            </w:r>
-            <w:r>
-              <w:rPr>
-                <w:sz w:val="24"/>
-                <w:szCs w:val="24"/>
-              </w:rPr>
-              <w:t>).</w:t>
-            </w:r>
-          </w:p>
-          <w:p>
-            <w:pPr>
-              <w:rPr>
+                <w:color w:val="FF0000"/>
+                <w:sz w:val="24"/>
+                <w:szCs w:val="24"/>
+              </w:rPr>
+              <w:t xml:space="preserve"> pris dans une petite activité (</w:t>
+            </w:r>
+            <w:r>
+              <w:rPr>
+                <w:color w:val="FF0000"/>
+                <w:sz w:val="24"/>
+                <w:szCs w:val="24"/>
+              </w:rPr>
+              <w:t>on considère : entrée = sortie</w:t>
+            </w:r>
+            <w:r>
+              <w:rPr>
+                <w:color w:val="FF0000"/>
+                <w:sz w:val="24"/>
+                <w:szCs w:val="24"/>
+              </w:rPr>
+              <w:t xml:space="preserve">) avec </w:t>
+            </w:r>
+            <w:r>
+              <w:rPr>
+                <w:color w:val="FF0000"/>
+                <w:sz w:val="24"/>
+                <w:szCs w:val="24"/>
+              </w:rPr>
+              <w:t>l’</w:t>
+            </w:r>
+            <w:r>
+              <w:rPr>
+                <w:color w:val="FF0000"/>
+                <w:sz w:val="24"/>
+                <w:szCs w:val="24"/>
+              </w:rPr>
+              <w:t>alarme</w:t>
+            </w:r>
+            <w:r>
+              <w:rPr>
+                <w:color w:val="FF0000"/>
+                <w:sz w:val="24"/>
+                <w:szCs w:val="24"/>
+              </w:rPr>
+              <w:t>.</w:t>
+            </w:r>
+          </w:p>
+          <w:p>
+            <w:pPr>
+              <w:rPr>
+                <w:color w:val="FF0000"/>
                 <w:sz w:val="24"/>
                 <w:szCs w:val="24"/>
               </w:rPr>
@@ -2285,6 +2183,186 @@
               <w:rPr>
                 <w:sz w:val="24"/>
                 <w:szCs w:val="24"/>
+                <w:lang w:val="en-US"/>
+              </w:rPr>
+              <w:t>SHA_NO_IN_NO_OUT</w:t>
+            </w:r>
+          </w:p>
+        </w:tc>
+        <w:tc>
+          <w:tcPr>
+            <w:tcW w:w="4508" w:type="dxa"/>
+          </w:tcPr>
+          <w:p>
+            <w:pPr>
+              <w:rPr>
+                <w:sz w:val="24"/>
+                <w:szCs w:val="24"/>
+              </w:rPr>
+            </w:pPr>
+            <w:r>
+              <w:rPr>
+                <w:sz w:val="24"/>
+                <w:szCs w:val="24"/>
+              </w:rPr>
+              <w:t xml:space="preserve">Le </w:t>
+            </w:r>
+            <w:r>
+              <w:rPr>
+                <w:sz w:val="24"/>
+                <w:szCs w:val="24"/>
+              </w:rPr>
+              <w:t xml:space="preserve">SHA </w:t>
+            </w:r>
+            <w:r>
+              <w:rPr>
+                <w:sz w:val="24"/>
+                <w:szCs w:val="24"/>
+              </w:rPr>
+              <w:t xml:space="preserve">n’a </w:t>
+            </w:r>
+            <w:r>
+              <w:rPr>
+                <w:sz w:val="24"/>
+                <w:szCs w:val="24"/>
+              </w:rPr>
+              <w:t>pas</w:t>
+            </w:r>
+            <w:r>
+              <w:rPr>
+                <w:sz w:val="24"/>
+                <w:szCs w:val="24"/>
+              </w:rPr>
+              <w:t xml:space="preserve"> été</w:t>
+            </w:r>
+            <w:r>
+              <w:rPr>
+                <w:sz w:val="24"/>
+                <w:szCs w:val="24"/>
+              </w:rPr>
+              <w:t xml:space="preserve"> pris </w:t>
+            </w:r>
+            <w:r>
+              <w:rPr>
+                <w:sz w:val="24"/>
+                <w:szCs w:val="24"/>
+              </w:rPr>
+              <w:t>en entrant</w:t>
+            </w:r>
+            <w:r>
+              <w:rPr>
+                <w:sz w:val="24"/>
+                <w:szCs w:val="24"/>
+              </w:rPr>
+              <w:t xml:space="preserve">, </w:t>
+            </w:r>
+            <w:r>
+              <w:rPr>
+                <w:sz w:val="24"/>
+                <w:szCs w:val="24"/>
+              </w:rPr>
+              <w:t xml:space="preserve">le </w:t>
+            </w:r>
+            <w:r>
+              <w:rPr>
+                <w:sz w:val="24"/>
+                <w:szCs w:val="24"/>
+              </w:rPr>
+              <w:t xml:space="preserve">SHA </w:t>
+            </w:r>
+            <w:r>
+              <w:rPr>
+                <w:sz w:val="24"/>
+                <w:szCs w:val="24"/>
+              </w:rPr>
+              <w:t xml:space="preserve">n’a </w:t>
+            </w:r>
+            <w:r>
+              <w:rPr>
+                <w:sz w:val="24"/>
+                <w:szCs w:val="24"/>
+              </w:rPr>
+              <w:t>pas</w:t>
+            </w:r>
+            <w:r>
+              <w:rPr>
+                <w:sz w:val="24"/>
+                <w:szCs w:val="24"/>
+              </w:rPr>
+              <w:t xml:space="preserve"> été</w:t>
+            </w:r>
+            <w:r>
+              <w:rPr>
+                <w:sz w:val="24"/>
+                <w:szCs w:val="24"/>
+              </w:rPr>
+              <w:t xml:space="preserve"> pris </w:t>
+            </w:r>
+            <w:r>
+              <w:rPr>
+                <w:sz w:val="24"/>
+                <w:szCs w:val="24"/>
+              </w:rPr>
+              <w:t>en sortant</w:t>
+            </w:r>
+            <w:r>
+              <w:rPr>
+                <w:sz w:val="24"/>
+                <w:szCs w:val="24"/>
+              </w:rPr>
+              <w:t xml:space="preserve"> </w:t>
+            </w:r>
+            <w:r>
+              <w:rPr>
+                <w:sz w:val="24"/>
+                <w:szCs w:val="24"/>
+              </w:rPr>
+              <w:t>(</w:t>
+            </w:r>
+            <w:r>
+              <w:rPr>
+                <w:sz w:val="24"/>
+                <w:szCs w:val="24"/>
+              </w:rPr>
+              <w:t>jamais eu d'alarme</w:t>
+            </w:r>
+            <w:r>
+              <w:rPr>
+                <w:sz w:val="24"/>
+                <w:szCs w:val="24"/>
+              </w:rPr>
+              <w:t>).</w:t>
+            </w:r>
+          </w:p>
+          <w:p>
+            <w:pPr>
+              <w:rPr>
+                <w:sz w:val="24"/>
+                <w:szCs w:val="24"/>
+              </w:rPr>
+            </w:pPr>
+          </w:p>
+        </w:tc>
+      </w:tr>
+      <w:tr>
+        <w:tc>
+          <w:tcPr>
+            <w:tcW w:w="4508" w:type="dxa"/>
+          </w:tcPr>
+          <w:p>
+            <w:pPr>
+              <w:rPr>
+                <w:color w:val="FF0000"/>
+                <w:sz w:val="24"/>
+                <w:szCs w:val="24"/>
+                <w:lang w:val="en-US"/>
+              </w:rPr>
+            </w:pPr>
+            <w:r>
+              <w:rPr>
+                <w:color w:val="FF0000"/>
+                <w:sz w:val="24"/>
+                <w:szCs w:val="24"/>
               </w:rPr>
               <w:t>SHA_NO_ONLY_IN</w:t>
             </w:r>
@@ -2297,12 +2375,14 @@
           <w:p>
             <w:pPr>
               <w:rPr>
-                <w:sz w:val="24"/>
-                <w:szCs w:val="24"/>
-              </w:rPr>
-            </w:pPr>
-            <w:r>
-              <w:rPr>
+                <w:color w:val="FF0000"/>
+                <w:sz w:val="24"/>
+                <w:szCs w:val="24"/>
+              </w:rPr>
+            </w:pPr>
+            <w:r>
+              <w:rPr>
+                <w:color w:val="FF0000"/>
                 <w:sz w:val="24"/>
                 <w:szCs w:val="24"/>
               </w:rPr>
@@ -2310,6 +2390,7 @@
             </w:r>
             <w:r>
               <w:rPr>
+                <w:color w:val="FF0000"/>
                 <w:sz w:val="24"/>
                 <w:szCs w:val="24"/>
               </w:rPr>
@@ -2317,6 +2398,7 @@
             </w:r>
             <w:r>
               <w:rPr>
+                <w:color w:val="FF0000"/>
                 <w:sz w:val="24"/>
                 <w:szCs w:val="24"/>
               </w:rPr>
@@ -2324,6 +2406,7 @@
             </w:r>
             <w:r>
               <w:rPr>
+                <w:color w:val="FF0000"/>
                 <w:sz w:val="24"/>
                 <w:szCs w:val="24"/>
               </w:rPr>
@@ -2331,6 +2414,7 @@
             </w:r>
             <w:r>
               <w:rPr>
+                <w:color w:val="FF0000"/>
                 <w:sz w:val="24"/>
                 <w:szCs w:val="24"/>
               </w:rPr>
@@ -2338,6 +2422,7 @@
             </w:r>
             <w:r>
               <w:rPr>
+                <w:color w:val="FF0000"/>
                 <w:sz w:val="24"/>
                 <w:szCs w:val="24"/>
               </w:rPr>
@@ -2345,6 +2430,7 @@
             </w:r>
             <w:r>
               <w:rPr>
+                <w:color w:val="FF0000"/>
                 <w:sz w:val="24"/>
                 <w:szCs w:val="24"/>
               </w:rPr>
@@ -2352,6 +2438,7 @@
             </w:r>
             <w:r>
               <w:rPr>
+                <w:color w:val="FF0000"/>
                 <w:sz w:val="24"/>
                 <w:szCs w:val="24"/>
               </w:rPr>
@@ -2359,6 +2446,7 @@
             </w:r>
             <w:r>
               <w:rPr>
+                <w:color w:val="FF0000"/>
                 <w:sz w:val="24"/>
                 <w:szCs w:val="24"/>
               </w:rPr>
@@ -2368,6 +2456,563 @@
           <w:p>
             <w:pPr>
               <w:keepNext/>
+              <w:rPr>
+                <w:color w:val="FF0000"/>
+                <w:sz w:val="24"/>
+                <w:szCs w:val="24"/>
+              </w:rPr>
+            </w:pPr>
+          </w:p>
+        </w:tc>
+      </w:tr>
+      <w:tr>
+        <w:tc>
+          <w:tcPr>
+            <w:tcW w:w="4508" w:type="dxa"/>
+          </w:tcPr>
+          <w:p>
+            <w:pPr>
+              <w:rPr>
+                <w:color w:val="FF0000"/>
+                <w:sz w:val="24"/>
+                <w:szCs w:val="24"/>
+              </w:rPr>
+            </w:pPr>
+            <w:r>
+              <w:rPr>
+                <w:color w:val="FF0000"/>
+                <w:sz w:val="24"/>
+                <w:szCs w:val="24"/>
+              </w:rPr>
+              <w:t>SHA_DURING_ONLY_IN</w:t>
+            </w:r>
+          </w:p>
+        </w:tc>
+        <w:tc>
+          <w:tcPr>
+            <w:tcW w:w="4508" w:type="dxa"/>
+          </w:tcPr>
+          <w:p>
+            <w:pPr>
+              <w:rPr>
+                <w:color w:val="FF0000"/>
+                <w:sz w:val="24"/>
+                <w:szCs w:val="24"/>
+              </w:rPr>
+            </w:pPr>
+            <w:r>
+              <w:rPr>
+                <w:color w:val="FF0000"/>
+                <w:sz w:val="24"/>
+                <w:szCs w:val="24"/>
+              </w:rPr>
+              <w:t>Le SHA a été pris pendant l’alarme dans une petite activité (on considère : entrée = sortie).</w:t>
+            </w:r>
+          </w:p>
+          <w:p>
+            <w:pPr>
+              <w:rPr>
+                <w:color w:val="FF0000"/>
+                <w:sz w:val="24"/>
+                <w:szCs w:val="24"/>
+              </w:rPr>
+            </w:pPr>
+          </w:p>
+        </w:tc>
+      </w:tr>
+      <w:tr>
+        <w:tc>
+          <w:tcPr>
+            <w:tcW w:w="4508" w:type="dxa"/>
+          </w:tcPr>
+          <w:p>
+            <w:pPr>
+              <w:rPr>
+                <w:sz w:val="24"/>
+                <w:szCs w:val="24"/>
+                <w:lang w:val="en-US"/>
+              </w:rPr>
+            </w:pPr>
+            <w:r>
+              <w:rPr>
+                <w:sz w:val="24"/>
+                <w:szCs w:val="24"/>
+                <w:lang w:val="en-US"/>
+              </w:rPr>
+              <w:t>SHA_DURING_IN_NO_OUT</w:t>
+            </w:r>
+          </w:p>
+        </w:tc>
+        <w:tc>
+          <w:tcPr>
+            <w:tcW w:w="4508" w:type="dxa"/>
+          </w:tcPr>
+          <w:p>
+            <w:pPr>
+              <w:rPr>
+                <w:sz w:val="24"/>
+                <w:szCs w:val="24"/>
+              </w:rPr>
+            </w:pPr>
+            <w:r>
+              <w:rPr>
+                <w:sz w:val="24"/>
+                <w:szCs w:val="24"/>
+              </w:rPr>
+              <w:t>Le SHA a été p</w:t>
+            </w:r>
+            <w:r>
+              <w:rPr>
+                <w:sz w:val="24"/>
+                <w:szCs w:val="24"/>
+              </w:rPr>
+              <w:t>ris pendant l’alarme en entrant, le SHA n’a pas été pris en sortant.</w:t>
+            </w:r>
+          </w:p>
+          <w:p>
+            <w:pPr>
+              <w:rPr>
+                <w:sz w:val="24"/>
+                <w:szCs w:val="24"/>
+              </w:rPr>
+            </w:pPr>
+          </w:p>
+        </w:tc>
+      </w:tr>
+      <w:tr>
+        <w:tc>
+          <w:tcPr>
+            <w:tcW w:w="4508" w:type="dxa"/>
+          </w:tcPr>
+          <w:p>
+            <w:pPr>
+              <w:rPr>
+                <w:sz w:val="24"/>
+                <w:szCs w:val="24"/>
+                <w:lang w:val="en-US"/>
+              </w:rPr>
+            </w:pPr>
+            <w:r>
+              <w:rPr>
+                <w:sz w:val="24"/>
+                <w:szCs w:val="24"/>
+                <w:lang w:val="en-US"/>
+              </w:rPr>
+              <w:t>SHA_DURING_IN_</w:t>
+            </w:r>
+            <w:r>
+              <w:rPr>
+                <w:sz w:val="24"/>
+                <w:szCs w:val="24"/>
+                <w:lang w:val="en-US"/>
+              </w:rPr>
+              <w:t>AND</w:t>
+            </w:r>
+            <w:r>
+              <w:rPr>
+                <w:sz w:val="24"/>
+                <w:szCs w:val="24"/>
+                <w:lang w:val="en-US"/>
+              </w:rPr>
+              <w:t>_OUT</w:t>
+            </w:r>
+          </w:p>
+        </w:tc>
+        <w:tc>
+          <w:tcPr>
+            <w:tcW w:w="4508" w:type="dxa"/>
+          </w:tcPr>
+          <w:p>
+            <w:pPr>
+              <w:rPr>
+                <w:sz w:val="24"/>
+                <w:szCs w:val="24"/>
+              </w:rPr>
+            </w:pPr>
+            <w:r>
+              <w:rPr>
+                <w:sz w:val="24"/>
+                <w:szCs w:val="24"/>
+              </w:rPr>
+              <w:t>Le SHA a été pris pendant l’alarme en entrant, le SHA a été pris en sortant.</w:t>
+            </w:r>
+          </w:p>
+          <w:p>
+            <w:pPr>
+              <w:rPr>
+                <w:sz w:val="24"/>
+                <w:szCs w:val="24"/>
+              </w:rPr>
+            </w:pPr>
+          </w:p>
+        </w:tc>
+      </w:tr>
+      <w:tr>
+        <w:tc>
+          <w:tcPr>
+            <w:tcW w:w="4508" w:type="dxa"/>
+          </w:tcPr>
+          <w:p>
+            <w:pPr>
+              <w:rPr>
+                <w:sz w:val="24"/>
+                <w:szCs w:val="24"/>
+                <w:lang w:val="en-US"/>
+              </w:rPr>
+            </w:pPr>
+            <w:r>
+              <w:rPr>
+                <w:sz w:val="24"/>
+                <w:szCs w:val="24"/>
+                <w:lang w:val="en-US"/>
+              </w:rPr>
+              <w:t>SHA_DURING_IN_</w:t>
+            </w:r>
+            <w:r>
+              <w:rPr>
+                <w:sz w:val="24"/>
+                <w:szCs w:val="24"/>
+                <w:lang w:val="en-US"/>
+              </w:rPr>
+              <w:t>AND</w:t>
+            </w:r>
+            <w:r>
+              <w:rPr>
+                <w:sz w:val="24"/>
+                <w:szCs w:val="24"/>
+                <w:lang w:val="en-US"/>
+              </w:rPr>
+              <w:t>_</w:t>
+            </w:r>
+            <w:r>
+              <w:rPr>
+                <w:sz w:val="24"/>
+                <w:szCs w:val="24"/>
+                <w:lang w:val="en-US"/>
+              </w:rPr>
+              <w:t>DURING_</w:t>
+            </w:r>
+            <w:r>
+              <w:rPr>
+                <w:sz w:val="24"/>
+                <w:szCs w:val="24"/>
+                <w:lang w:val="en-US"/>
+              </w:rPr>
+              <w:t>OUT</w:t>
+            </w:r>
+          </w:p>
+        </w:tc>
+        <w:tc>
+          <w:tcPr>
+            <w:tcW w:w="4508" w:type="dxa"/>
+          </w:tcPr>
+          <w:p>
+            <w:pPr>
+              <w:rPr>
+                <w:sz w:val="24"/>
+                <w:szCs w:val="24"/>
+              </w:rPr>
+            </w:pPr>
+            <w:r>
+              <w:rPr>
+                <w:sz w:val="24"/>
+                <w:szCs w:val="24"/>
+              </w:rPr>
+              <w:t xml:space="preserve">Le SHA a été pris pendant l’alarme en entrant, le SHA a été pris </w:t>
+            </w:r>
+            <w:r>
+              <w:rPr>
+                <w:sz w:val="24"/>
+                <w:szCs w:val="24"/>
+              </w:rPr>
+              <w:t xml:space="preserve">pendant l’alarme </w:t>
+            </w:r>
+            <w:r>
+              <w:rPr>
+                <w:sz w:val="24"/>
+                <w:szCs w:val="24"/>
+              </w:rPr>
+              <w:t>en sortant.</w:t>
+            </w:r>
+          </w:p>
+          <w:p>
+            <w:pPr>
+              <w:rPr>
+                <w:sz w:val="24"/>
+                <w:szCs w:val="24"/>
+              </w:rPr>
+            </w:pPr>
+          </w:p>
+        </w:tc>
+      </w:tr>
+      <w:tr>
+        <w:tc>
+          <w:tcPr>
+            <w:tcW w:w="4508" w:type="dxa"/>
+          </w:tcPr>
+          <w:p>
+            <w:pPr>
+              <w:rPr>
+                <w:sz w:val="24"/>
+                <w:szCs w:val="24"/>
+                <w:lang w:val="en-US"/>
+              </w:rPr>
+            </w:pPr>
+            <w:r>
+              <w:rPr>
+                <w:sz w:val="24"/>
+                <w:szCs w:val="24"/>
+                <w:lang w:val="en-US"/>
+              </w:rPr>
+              <w:t>SHA_DURING_</w:t>
+            </w:r>
+            <w:r>
+              <w:rPr>
+                <w:sz w:val="24"/>
+                <w:szCs w:val="24"/>
+                <w:lang w:val="en-US"/>
+              </w:rPr>
+              <w:t>OUT</w:t>
+            </w:r>
+            <w:r>
+              <w:rPr>
+                <w:sz w:val="24"/>
+                <w:szCs w:val="24"/>
+                <w:lang w:val="en-US"/>
+              </w:rPr>
+              <w:t>_NO_</w:t>
+            </w:r>
+            <w:r>
+              <w:rPr>
+                <w:sz w:val="24"/>
+                <w:szCs w:val="24"/>
+                <w:lang w:val="en-US"/>
+              </w:rPr>
+              <w:t>IN</w:t>
+            </w:r>
+          </w:p>
+        </w:tc>
+        <w:tc>
+          <w:tcPr>
+            <w:tcW w:w="4508" w:type="dxa"/>
+          </w:tcPr>
+          <w:p>
+            <w:pPr>
+              <w:rPr>
+                <w:sz w:val="24"/>
+                <w:szCs w:val="24"/>
+              </w:rPr>
+            </w:pPr>
+            <w:r>
+              <w:rPr>
+                <w:sz w:val="24"/>
+                <w:szCs w:val="24"/>
+              </w:rPr>
+              <w:t>Le SHA a été p</w:t>
+            </w:r>
+            <w:r>
+              <w:rPr>
+                <w:sz w:val="24"/>
+                <w:szCs w:val="24"/>
+              </w:rPr>
+              <w:t xml:space="preserve">ris pendant l’alarme en </w:t>
+            </w:r>
+            <w:r>
+              <w:rPr>
+                <w:sz w:val="24"/>
+                <w:szCs w:val="24"/>
+              </w:rPr>
+              <w:t>sortant</w:t>
+            </w:r>
+            <w:r>
+              <w:rPr>
+                <w:sz w:val="24"/>
+                <w:szCs w:val="24"/>
+              </w:rPr>
+              <w:t xml:space="preserve">, le SHA n’a pas été pris en </w:t>
+            </w:r>
+            <w:r>
+              <w:rPr>
+                <w:sz w:val="24"/>
+                <w:szCs w:val="24"/>
+              </w:rPr>
+              <w:t>entrant</w:t>
+            </w:r>
+            <w:r>
+              <w:rPr>
+                <w:sz w:val="24"/>
+                <w:szCs w:val="24"/>
+              </w:rPr>
+              <w:t>.</w:t>
+            </w:r>
+          </w:p>
+          <w:p>
+            <w:pPr>
+              <w:rPr>
+                <w:sz w:val="24"/>
+                <w:szCs w:val="24"/>
+              </w:rPr>
+            </w:pPr>
+          </w:p>
+        </w:tc>
+      </w:tr>
+      <w:tr>
+        <w:tc>
+          <w:tcPr>
+            <w:tcW w:w="4508" w:type="dxa"/>
+          </w:tcPr>
+          <w:p>
+            <w:pPr>
+              <w:rPr>
+                <w:sz w:val="24"/>
+                <w:szCs w:val="24"/>
+                <w:lang w:val="en-US"/>
+              </w:rPr>
+            </w:pPr>
+            <w:r>
+              <w:rPr>
+                <w:sz w:val="24"/>
+                <w:szCs w:val="24"/>
+                <w:lang w:val="en-US"/>
+              </w:rPr>
+              <w:t>SHA_DURING_</w:t>
+            </w:r>
+            <w:r>
+              <w:rPr>
+                <w:sz w:val="24"/>
+                <w:szCs w:val="24"/>
+                <w:lang w:val="en-US"/>
+              </w:rPr>
+              <w:t>OUT</w:t>
+            </w:r>
+            <w:r>
+              <w:rPr>
+                <w:sz w:val="24"/>
+                <w:szCs w:val="24"/>
+                <w:lang w:val="en-US"/>
+              </w:rPr>
+              <w:t>_</w:t>
+            </w:r>
+            <w:r>
+              <w:rPr>
+                <w:sz w:val="24"/>
+                <w:szCs w:val="24"/>
+                <w:lang w:val="en-US"/>
+              </w:rPr>
+              <w:t>AND</w:t>
+            </w:r>
+            <w:r>
+              <w:rPr>
+                <w:sz w:val="24"/>
+                <w:szCs w:val="24"/>
+                <w:lang w:val="en-US"/>
+              </w:rPr>
+              <w:t>_</w:t>
+            </w:r>
+            <w:r>
+              <w:rPr>
+                <w:sz w:val="24"/>
+                <w:szCs w:val="24"/>
+                <w:lang w:val="en-US"/>
+              </w:rPr>
+              <w:t>IN</w:t>
+            </w:r>
+          </w:p>
+        </w:tc>
+        <w:tc>
+          <w:tcPr>
+            <w:tcW w:w="4508" w:type="dxa"/>
+          </w:tcPr>
+          <w:p>
+            <w:pPr>
+              <w:rPr>
+                <w:sz w:val="24"/>
+                <w:szCs w:val="24"/>
+              </w:rPr>
+            </w:pPr>
+            <w:r>
+              <w:rPr>
+                <w:sz w:val="24"/>
+                <w:szCs w:val="24"/>
+              </w:rPr>
+              <w:t xml:space="preserve">Le SHA a été pris pendant l’alarme en </w:t>
+            </w:r>
+            <w:r>
+              <w:rPr>
+                <w:sz w:val="24"/>
+                <w:szCs w:val="24"/>
+              </w:rPr>
+              <w:t>sortant</w:t>
+            </w:r>
+            <w:r>
+              <w:rPr>
+                <w:sz w:val="24"/>
+                <w:szCs w:val="24"/>
+              </w:rPr>
+              <w:t xml:space="preserve">, le SHA a été pris en </w:t>
+            </w:r>
+            <w:r>
+              <w:rPr>
+                <w:sz w:val="24"/>
+                <w:szCs w:val="24"/>
+              </w:rPr>
+              <w:t>entrant</w:t>
+            </w:r>
+            <w:r>
+              <w:rPr>
+                <w:sz w:val="24"/>
+                <w:szCs w:val="24"/>
+              </w:rPr>
+              <w:t>.</w:t>
+            </w:r>
+          </w:p>
+          <w:p>
+            <w:pPr>
+              <w:rPr>
+                <w:sz w:val="24"/>
+                <w:szCs w:val="24"/>
+              </w:rPr>
+            </w:pPr>
+          </w:p>
+        </w:tc>
+      </w:tr>
+      <w:tr>
+        <w:tc>
+          <w:tcPr>
+            <w:tcW w:w="4508" w:type="dxa"/>
+          </w:tcPr>
+          <w:p>
+            <w:pPr>
+              <w:rPr>
+                <w:sz w:val="24"/>
+                <w:szCs w:val="24"/>
+              </w:rPr>
+            </w:pPr>
+          </w:p>
+          <w:p>
+            <w:pPr>
+              <w:rPr>
+                <w:sz w:val="24"/>
+                <w:szCs w:val="24"/>
+              </w:rPr>
+            </w:pPr>
+            <w:r>
+              <w:rPr>
+                <w:sz w:val="24"/>
+                <w:szCs w:val="24"/>
+              </w:rPr>
+              <w:t>Faire pareil mais avec les alarmes</w:t>
+            </w:r>
+            <w:bookmarkStart w:id="0" w:name="_GoBack"/>
+            <w:bookmarkEnd w:id="0"/>
+          </w:p>
+        </w:tc>
+        <w:tc>
+          <w:tcPr>
+            <w:tcW w:w="4508" w:type="dxa"/>
+          </w:tcPr>
+          <w:p>
+            <w:pPr>
               <w:rPr>
                 <w:sz w:val="24"/>
                 <w:szCs w:val="24"/>
@@ -2436,8 +3081,6 @@
         </w:rPr>
         <w:t xml:space="preserve"> : </w:t>
       </w:r>
-      <w:bookmarkStart w:id="0" w:name="_GoBack"/>
-      <w:bookmarkEnd w:id="0"/>
       <w:r>
         <w:rPr>
           <w:sz w:val="24"/>
@@ -3236,7 +3879,7 @@
 </file>
 
 <file path=customXml/itemProps1.xml><?xml version="1.0" encoding="utf-8"?>
-<ds:datastoreItem xmlns:ds="http://schemas.openxmlformats.org/officeDocument/2006/customXml" ds:itemID="{518E4600-CD20-4521-8BAB-ABDD22131C61}">
+<ds:datastoreItem xmlns:ds="http://schemas.openxmlformats.org/officeDocument/2006/customXml" ds:itemID="{EC51B307-B477-49F2-A10B-A832C29AE7CD}">
   <ds:schemaRefs>
     <ds:schemaRef ds:uri="http://schemas.openxmlformats.org/officeDocument/2006/bibliography"/>
   </ds:schemaRefs>

</xml_diff>